<commit_message>
Initial modern version to deploy.
</commit_message>
<xml_diff>
--- a/dst02/documenation/website content.docx
+++ b/dst02/documenation/website content.docx
@@ -56,11 +56,9 @@
       </w:r>
     </w:p>
     <w:p>
-      <w:bookmarkStart w:id="0" w:name="_GoBack"/>
       <w:r>
         <w:t>Panel Design and Manufacturing</w:t>
       </w:r>
-      <w:bookmarkEnd w:id="0"/>
     </w:p>
     <w:p>
       <w:r>
@@ -127,6 +125,12 @@
         <w:t>And if there's still room for product improvement, such as optimization for manufacturability, component-cost reduction, functional enhancement, or standards compliance - our engineering group can do that too.</w:t>
       </w:r>
     </w:p>
+    <w:p/>
+    <w:p>
+      <w:r>
+        <w:t>Working with our Clients We Provide:</w:t>
+      </w:r>
+    </w:p>
     <w:p>
       <w:r>
         <w:t>Design and Development</w:t>
@@ -137,52 +141,13 @@
         <w:ind w:left="720"/>
       </w:pPr>
       <w:r>
-        <w:t>DST provides i</w:t>
-      </w:r>
-      <w:r>
-        <w:t>nnovative design and engineering that solves technological problems fast.</w:t>
-      </w:r>
-      <w:r>
-        <w:t xml:space="preserve"> Our r</w:t>
-      </w:r>
-      <w:r>
-        <w:t>apid prototype-assembly allows</w:t>
-      </w:r>
-      <w:r>
-        <w:t xml:space="preserve"> for</w:t>
-      </w:r>
-      <w:r>
-        <w:t xml:space="preserve"> product testing, iterative improvement, comp</w:t>
+        <w:t>DST provides innovative design and engineering that solves technological problems fast. Our rapid prototype-assembly allows for product testing, iterative improvement, comp</w:t>
       </w:r>
       <w:r>
         <w:t>liance certification (e.g., UL and</w:t>
       </w:r>
       <w:r>
-        <w:t xml:space="preserve"> CE)</w:t>
-      </w:r>
-      <w:r>
-        <w:t>, and final commercialization,</w:t>
-      </w:r>
-      <w:r>
-        <w:t xml:space="preserve"> to take place sooner.</w:t>
-      </w:r>
-      <w:r>
-        <w:t xml:space="preserve"> This helps provide c</w:t>
-      </w:r>
-      <w:r>
-        <w:t>ost-effectiveness that</w:t>
-      </w:r>
-      <w:r>
-        <w:t>,</w:t>
-      </w:r>
-      <w:r>
-        <w:t xml:space="preserve"> during developme</w:t>
-      </w:r>
-      <w:r>
-        <w:t xml:space="preserve">nt, slows down R&amp;D capital-burn, </w:t>
-      </w:r>
-      <w:r>
-        <w:t>and during production, allows competitive (but profitable!) price-points.</w:t>
+        <w:t xml:space="preserve"> CE), and final commercialization, to take place sooner. This helps provide cost-effectiveness that, during development, slows down R&amp;D capital-burn, and during production, allows competitive (but profitable!) price-points.</w:t>
       </w:r>
     </w:p>
     <w:p/>
@@ -209,11 +174,8 @@
         <w:ind w:left="720"/>
       </w:pPr>
       <w:r>
-        <w:t xml:space="preserve">DST's Outsourced Subsystem Manufacturing or OSM (pronounced "Awesome") group specializes in higher-volume production of electrical or electronic-based subsystems. This can be as simple as assembling a few wiring harnesses for a microscopic x-ray system or as complicated as designing, building, programming, and servicing over a thousand PLC &amp; HMI based controllers </w:t>
-      </w:r>
-      <w:r>
         <w:lastRenderedPageBreak/>
-        <w:t>that regulate the delivery of specialty gasses to production tools.</w:t>
+        <w:t>DST's Outsourced Subsystem Manufacturing or OSM (pronounced "Awesome") group specializes in higher-volume production of electrical or electronic-based subsystems. This can be as simple as assembling a few wiring harnesses for a microscopic x-ray system or as complicated as designing, building, programming, and servicing over a thousand PLC &amp; HMI based controllers that regulate the delivery of specialty gasses to production tools.</w:t>
       </w:r>
       <w:r>
         <w:t xml:space="preserve"> </w:t>
@@ -731,6 +693,11 @@
       <w:r>
         <w:t>Working as a Team We Provide</w:t>
       </w:r>
+      <w:r>
+        <w:t>:</w:t>
+      </w:r>
+      <w:bookmarkStart w:id="0" w:name="_GoBack"/>
+      <w:bookmarkEnd w:id="0"/>
     </w:p>
     <w:p>
       <w:pPr>
@@ -1711,7 +1678,7 @@
 </file>
 
 <file path=customXml/itemProps1.xml><?xml version="1.0" encoding="utf-8"?>
-<ds:datastoreItem xmlns:ds="http://schemas.openxmlformats.org/officeDocument/2006/customXml" ds:itemID="{AF9159AC-8B1D-4D2B-AFE8-37038FBEE8F1}">
+<ds:datastoreItem xmlns:ds="http://schemas.openxmlformats.org/officeDocument/2006/customXml" ds:itemID="{FF2652C9-9C7E-477D-ADDC-E507BF76CE85}">
   <ds:schemaRefs>
     <ds:schemaRef ds:uri="http://schemas.openxmlformats.org/officeDocument/2006/bibliography"/>
   </ds:schemaRefs>

</xml_diff>